<commit_message>
Revised Week 7 Worksheet
Fixed weird line break bug at the end of the week 7 worksheet.
</commit_message>
<xml_diff>
--- a/Worksheets-Projects-Solutions/Week-7/Worksheets/CS 121 - Week 7 Worksheet - Classes.docx
+++ b/Worksheets-Projects-Solutions/Week-7/Worksheets/CS 121 - Week 7 Worksheet - Classes.docx
@@ -55,7 +55,7 @@
         <w:rPr>
           <w:color w:val="000000" w:themeColor="text1"/>
         </w:rPr>
-        <w:t xml:space="preserve">     All parts needed to be completed are marked with </w:t>
+        <w:t xml:space="preserve">    All parts needed to be completed are marked with </w:t>
       </w:r>
       <w:r>
         <w:rPr>
@@ -355,27 +355,7 @@
           <w:szCs w:val="19"/>
           <w:highlight w:val="white"/>
         </w:rPr>
-        <w:t xml:space="preserve">// </w:t>
-      </w:r>
-      <w:r>
-        <w:rPr>
-          <w:rFonts w:cs="Consolas" w:ascii="Consolas" w:hAnsi="Consolas"/>
-          <w:color w:val="000000" w:themeColor="text1"/>
-          <w:sz w:val="19"/>
-          <w:szCs w:val="19"/>
-          <w:highlight w:val="white"/>
-        </w:rPr>
-        <w:t>r</w:t>
-      </w:r>
-      <w:r>
-        <w:rPr>
-          <w:rFonts w:cs="Consolas" w:ascii="Consolas" w:hAnsi="Consolas"/>
-          <w:color w:val="000000" w:themeColor="text1"/>
-          <w:sz w:val="19"/>
-          <w:szCs w:val="19"/>
-          <w:highlight w:val="white"/>
-        </w:rPr>
-        <w:t>equired for volume and area methods</w:t>
+        <w:t>// required for volume and area methods</w:t>
       </w:r>
     </w:p>
     <w:p>
@@ -526,27 +506,7 @@
           <w:szCs w:val="19"/>
           <w:highlight w:val="white"/>
         </w:rPr>
-        <w:t xml:space="preserve">// </w:t>
-      </w:r>
-      <w:r>
-        <w:rPr>
-          <w:rFonts w:cs="Consolas" w:ascii="Consolas" w:hAnsi="Consolas"/>
-          <w:color w:val="000000" w:themeColor="text1"/>
-          <w:sz w:val="19"/>
-          <w:szCs w:val="19"/>
-          <w:highlight w:val="white"/>
-        </w:rPr>
-        <w:t>m</w:t>
-      </w:r>
-      <w:r>
-        <w:rPr>
-          <w:rFonts w:cs="Consolas" w:ascii="Consolas" w:hAnsi="Consolas"/>
-          <w:color w:val="000000" w:themeColor="text1"/>
-          <w:sz w:val="19"/>
-          <w:szCs w:val="19"/>
-          <w:highlight w:val="white"/>
-        </w:rPr>
-        <w:t>ember variables</w:t>
+        <w:t>// member variables</w:t>
       </w:r>
     </w:p>
     <w:p>
@@ -848,27 +808,7 @@
           <w:szCs w:val="19"/>
           <w:highlight w:val="white"/>
         </w:rPr>
-        <w:t xml:space="preserve">// </w:t>
-      </w:r>
-      <w:r>
-        <w:rPr>
-          <w:rFonts w:cs="Consolas" w:ascii="Consolas" w:hAnsi="Consolas"/>
-          <w:color w:val="000000" w:themeColor="text1"/>
-          <w:sz w:val="19"/>
-          <w:szCs w:val="19"/>
-          <w:highlight w:val="white"/>
-        </w:rPr>
-        <w:t>g</w:t>
-      </w:r>
-      <w:r>
-        <w:rPr>
-          <w:rFonts w:cs="Consolas" w:ascii="Consolas" w:hAnsi="Consolas"/>
-          <w:color w:val="000000" w:themeColor="text1"/>
-          <w:sz w:val="19"/>
-          <w:szCs w:val="19"/>
-          <w:highlight w:val="white"/>
-        </w:rPr>
-        <w:t>etter Methods</w:t>
+        <w:t>// getter Methods</w:t>
       </w:r>
     </w:p>
     <w:p>
@@ -984,27 +924,7 @@
           <w:szCs w:val="19"/>
           <w:highlight w:val="white"/>
         </w:rPr>
-        <w:t xml:space="preserve">// </w:t>
-      </w:r>
-      <w:r>
-        <w:rPr>
-          <w:rFonts w:cs="Consolas" w:ascii="Consolas" w:hAnsi="Consolas"/>
-          <w:color w:val="000000" w:themeColor="text1"/>
-          <w:sz w:val="19"/>
-          <w:szCs w:val="19"/>
-          <w:highlight w:val="white"/>
-        </w:rPr>
-        <w:t>s</w:t>
-      </w:r>
-      <w:r>
-        <w:rPr>
-          <w:rFonts w:cs="Consolas" w:ascii="Consolas" w:hAnsi="Consolas"/>
-          <w:color w:val="000000" w:themeColor="text1"/>
-          <w:sz w:val="19"/>
-          <w:szCs w:val="19"/>
-          <w:highlight w:val="white"/>
-        </w:rPr>
-        <w:t>etter Methods</w:t>
+        <w:t>// setter Methods</w:t>
       </w:r>
     </w:p>
     <w:p>
@@ -1114,27 +1034,7 @@
           <w:szCs w:val="19"/>
           <w:highlight w:val="white"/>
         </w:rPr>
-        <w:t xml:space="preserve">// </w:t>
-      </w:r>
-      <w:r>
-        <w:rPr>
-          <w:rFonts w:cs="Consolas" w:ascii="Consolas" w:hAnsi="Consolas"/>
-          <w:color w:val="000000" w:themeColor="text1"/>
-          <w:sz w:val="19"/>
-          <w:szCs w:val="19"/>
-          <w:highlight w:val="white"/>
-        </w:rPr>
-        <w:t>m</w:t>
-      </w:r>
-      <w:r>
-        <w:rPr>
-          <w:rFonts w:cs="Consolas" w:ascii="Consolas" w:hAnsi="Consolas"/>
-          <w:color w:val="000000" w:themeColor="text1"/>
-          <w:sz w:val="19"/>
-          <w:szCs w:val="19"/>
-          <w:highlight w:val="white"/>
-        </w:rPr>
-        <w:t>isc. Methods</w:t>
+        <w:t>// misc. Methods</w:t>
       </w:r>
     </w:p>
     <w:p>
@@ -1639,27 +1539,7 @@
           <w:szCs w:val="19"/>
           <w:highlight w:val="white"/>
         </w:rPr>
-        <w:t xml:space="preserve">// </w:t>
-      </w:r>
-      <w:r>
-        <w:rPr>
-          <w:rFonts w:cs="Consolas" w:ascii="Consolas" w:hAnsi="Consolas"/>
-          <w:color w:val="000000" w:themeColor="text1"/>
-          <w:sz w:val="19"/>
-          <w:szCs w:val="19"/>
-          <w:highlight w:val="white"/>
-        </w:rPr>
-        <w:t>f</w:t>
-      </w:r>
-      <w:r>
-        <w:rPr>
-          <w:rFonts w:cs="Consolas" w:ascii="Consolas" w:hAnsi="Consolas"/>
-          <w:color w:val="000000" w:themeColor="text1"/>
-          <w:sz w:val="19"/>
-          <w:szCs w:val="19"/>
-          <w:highlight w:val="white"/>
-        </w:rPr>
-        <w:t>irst assign default value</w:t>
+        <w:t>// first assign default value</w:t>
       </w:r>
     </w:p>
     <w:p>
@@ -1741,27 +1621,7 @@
           <w:szCs w:val="19"/>
           <w:highlight w:val="white"/>
         </w:rPr>
-        <w:t xml:space="preserve">// </w:t>
-      </w:r>
-      <w:r>
-        <w:rPr>
-          <w:rFonts w:cs="Consolas" w:ascii="Consolas" w:hAnsi="Consolas"/>
-          <w:color w:val="000000" w:themeColor="text1"/>
-          <w:sz w:val="19"/>
-          <w:szCs w:val="19"/>
-          <w:highlight w:val="white"/>
-        </w:rPr>
-        <w:t>a</w:t>
-      </w:r>
-      <w:r>
-        <w:rPr>
-          <w:rFonts w:cs="Consolas" w:ascii="Consolas" w:hAnsi="Consolas"/>
-          <w:color w:val="000000" w:themeColor="text1"/>
-          <w:sz w:val="19"/>
-          <w:szCs w:val="19"/>
-          <w:highlight w:val="white"/>
-        </w:rPr>
-        <w:t>fterwards, attempt to assign the values of r, h to radius, height</w:t>
+        <w:t>// afterwards, attempt to assign the values of r, h to radius, height</w:t>
       </w:r>
     </w:p>
     <w:p>
@@ -2056,27 +1916,7 @@
           <w:szCs w:val="19"/>
           <w:highlight w:val="white"/>
         </w:rPr>
-        <w:t xml:space="preserve">// </w:t>
-      </w:r>
-      <w:r>
-        <w:rPr>
-          <w:rFonts w:cs="Consolas" w:ascii="Consolas" w:hAnsi="Consolas"/>
-          <w:color w:val="000000" w:themeColor="text1"/>
-          <w:sz w:val="19"/>
-          <w:szCs w:val="19"/>
-          <w:highlight w:val="white"/>
-        </w:rPr>
-        <w:t>w</w:t>
-      </w:r>
-      <w:r>
-        <w:rPr>
-          <w:rFonts w:cs="Consolas" w:ascii="Consolas" w:hAnsi="Consolas"/>
-          <w:color w:val="000000" w:themeColor="text1"/>
-          <w:sz w:val="19"/>
-          <w:szCs w:val="19"/>
-          <w:highlight w:val="white"/>
-        </w:rPr>
-        <w:t xml:space="preserve">e're allowed to use the dot operator here because we're within </w:t>
+        <w:t xml:space="preserve">// we're allowed to use the dot operator here because we're within </w:t>
       </w:r>
     </w:p>
     <w:p>
@@ -2799,27 +2639,7 @@
           <w:szCs w:val="19"/>
           <w:highlight w:val="white"/>
         </w:rPr>
-        <w:t xml:space="preserve">// </w:t>
-      </w:r>
-      <w:r>
-        <w:rPr>
-          <w:rFonts w:cs="Consolas" w:ascii="Consolas" w:hAnsi="Consolas"/>
-          <w:color w:val="000000" w:themeColor="text1"/>
-          <w:sz w:val="19"/>
-          <w:szCs w:val="19"/>
-          <w:highlight w:val="white"/>
-        </w:rPr>
-        <w:t>s</w:t>
-      </w:r>
-      <w:r>
-        <w:rPr>
-          <w:rFonts w:cs="Consolas" w:ascii="Consolas" w:hAnsi="Consolas"/>
-          <w:color w:val="000000" w:themeColor="text1"/>
-          <w:sz w:val="19"/>
-          <w:szCs w:val="19"/>
-          <w:highlight w:val="white"/>
-        </w:rPr>
-        <w:t>et radius (as long as r &gt; 0, else keep original)</w:t>
+        <w:t>// set radius (as long as r &gt; 0, else keep original)</w:t>
       </w:r>
     </w:p>
     <w:p>
@@ -3191,27 +3011,7 @@
           <w:szCs w:val="19"/>
           <w:highlight w:val="white"/>
         </w:rPr>
-        <w:t xml:space="preserve">// </w:t>
-      </w:r>
-      <w:r>
-        <w:rPr>
-          <w:rFonts w:cs="Consolas" w:ascii="Consolas" w:hAnsi="Consolas"/>
-          <w:color w:val="000000" w:themeColor="text1"/>
-          <w:sz w:val="19"/>
-          <w:szCs w:val="19"/>
-          <w:highlight w:val="white"/>
-        </w:rPr>
-        <w:t>s</w:t>
-      </w:r>
-      <w:r>
-        <w:rPr>
-          <w:rFonts w:cs="Consolas" w:ascii="Consolas" w:hAnsi="Consolas"/>
-          <w:color w:val="000000" w:themeColor="text1"/>
-          <w:sz w:val="19"/>
-          <w:szCs w:val="19"/>
-          <w:highlight w:val="white"/>
-        </w:rPr>
-        <w:t>et height (as long as h &gt; 0, else keep original)</w:t>
+        <w:t>// set height (as long as h &gt; 0, else keep original)</w:t>
       </w:r>
     </w:p>
     <w:p>
@@ -4302,27 +4102,7 @@
           <w:szCs w:val="19"/>
           <w:highlight w:val="white"/>
         </w:rPr>
-        <w:t xml:space="preserve">// </w:t>
-      </w:r>
-      <w:r>
-        <w:rPr>
-          <w:rFonts w:cs="Consolas" w:ascii="Consolas" w:hAnsi="Consolas"/>
-          <w:color w:val="000000" w:themeColor="text1"/>
-          <w:sz w:val="19"/>
-          <w:szCs w:val="19"/>
-          <w:highlight w:val="white"/>
-        </w:rPr>
-        <w:t>f</w:t>
-      </w:r>
-      <w:r>
-        <w:rPr>
-          <w:rFonts w:cs="Consolas" w:ascii="Consolas" w:hAnsi="Consolas"/>
-          <w:color w:val="000000" w:themeColor="text1"/>
-          <w:sz w:val="19"/>
-          <w:szCs w:val="19"/>
-          <w:highlight w:val="white"/>
-        </w:rPr>
-        <w:t>unction made solely to show when the deconstructor is called</w:t>
+        <w:t>// function made solely to show when the deconstructor is called</w:t>
       </w:r>
     </w:p>
     <w:p>
@@ -4459,27 +4239,7 @@
           <w:szCs w:val="19"/>
           <w:highlight w:val="white"/>
         </w:rPr>
-        <w:t xml:space="preserve">// </w:t>
-      </w:r>
-      <w:r>
-        <w:rPr>
-          <w:rFonts w:cs="Consolas" w:ascii="Consolas" w:hAnsi="Consolas"/>
-          <w:color w:val="000000" w:themeColor="text1"/>
-          <w:sz w:val="19"/>
-          <w:szCs w:val="19"/>
-          <w:highlight w:val="white"/>
-        </w:rPr>
-        <w:t>c</w:t>
-      </w:r>
-      <w:r>
-        <w:rPr>
-          <w:rFonts w:cs="Consolas" w:ascii="Consolas" w:hAnsi="Consolas"/>
-          <w:color w:val="000000" w:themeColor="text1"/>
-          <w:sz w:val="19"/>
-          <w:szCs w:val="19"/>
-          <w:highlight w:val="white"/>
-        </w:rPr>
-        <w:t>ustom exit prompt</w:t>
+        <w:t>// custom exit prompt</w:t>
       </w:r>
     </w:p>
     <w:p>
@@ -4696,27 +4456,7 @@
           <w:szCs w:val="19"/>
           <w:highlight w:val="white"/>
         </w:rPr>
-        <w:t xml:space="preserve">// </w:t>
-      </w:r>
-      <w:r>
-        <w:rPr>
-          <w:rFonts w:cs="Consolas" w:ascii="Consolas" w:hAnsi="Consolas"/>
-          <w:color w:val="000000" w:themeColor="text1"/>
-          <w:sz w:val="19"/>
-          <w:szCs w:val="19"/>
-          <w:highlight w:val="white"/>
-        </w:rPr>
-        <w:t>e</w:t>
-      </w:r>
-      <w:r>
-        <w:rPr>
-          <w:rFonts w:cs="Consolas" w:ascii="Consolas" w:hAnsi="Consolas"/>
-          <w:color w:val="000000" w:themeColor="text1"/>
-          <w:sz w:val="19"/>
-          <w:szCs w:val="19"/>
-          <w:highlight w:val="white"/>
-        </w:rPr>
-        <w:t>xample of each type of constructor in use</w:t>
+        <w:t>// example of each type of constructor in use</w:t>
       </w:r>
     </w:p>
     <w:p>
@@ -4864,27 +4604,7 @@
           <w:szCs w:val="19"/>
           <w:highlight w:val="white"/>
         </w:rPr>
-        <w:t xml:space="preserve">// </w:t>
-      </w:r>
-      <w:r>
-        <w:rPr>
-          <w:rFonts w:cs="Consolas" w:ascii="Consolas" w:hAnsi="Consolas"/>
-          <w:color w:val="000000" w:themeColor="text1"/>
-          <w:sz w:val="19"/>
-          <w:szCs w:val="19"/>
-          <w:highlight w:val="white"/>
-        </w:rPr>
-        <w:t>p</w:t>
-      </w:r>
-      <w:r>
-        <w:rPr>
-          <w:rFonts w:cs="Consolas" w:ascii="Consolas" w:hAnsi="Consolas"/>
-          <w:color w:val="000000" w:themeColor="text1"/>
-          <w:sz w:val="19"/>
-          <w:szCs w:val="19"/>
-          <w:highlight w:val="white"/>
-        </w:rPr>
-        <w:t>rint out each cylinder (before operations)</w:t>
+        <w:t>// print out each cylinder (before operations)</w:t>
       </w:r>
     </w:p>
     <w:p>
@@ -5032,27 +4752,7 @@
           <w:szCs w:val="19"/>
           <w:highlight w:val="white"/>
         </w:rPr>
-        <w:t xml:space="preserve">// </w:t>
-      </w:r>
-      <w:r>
-        <w:rPr>
-          <w:rFonts w:cs="Consolas" w:ascii="Consolas" w:hAnsi="Consolas"/>
-          <w:color w:val="000000" w:themeColor="text1"/>
-          <w:sz w:val="19"/>
-          <w:szCs w:val="19"/>
-          <w:highlight w:val="white"/>
-        </w:rPr>
-        <w:t>a</w:t>
-      </w:r>
-      <w:r>
-        <w:rPr>
-          <w:rFonts w:cs="Consolas" w:ascii="Consolas" w:hAnsi="Consolas"/>
-          <w:color w:val="000000" w:themeColor="text1"/>
-          <w:sz w:val="19"/>
-          <w:szCs w:val="19"/>
-          <w:highlight w:val="white"/>
-        </w:rPr>
-        <w:t>ssign first_cyl's radius and height equal to second_cyl's (use either method)</w:t>
+        <w:t>// assign first_cyl's radius and height equal to second_cyl's (use either method)</w:t>
       </w:r>
     </w:p>
     <w:p>
@@ -5146,27 +4846,7 @@
           <w:szCs w:val="19"/>
           <w:highlight w:val="white"/>
         </w:rPr>
-        <w:t xml:space="preserve">// </w:t>
-      </w:r>
-      <w:r>
-        <w:rPr>
-          <w:rFonts w:cs="Consolas" w:ascii="Consolas" w:hAnsi="Consolas"/>
-          <w:color w:val="000000" w:themeColor="text1"/>
-          <w:sz w:val="19"/>
-          <w:szCs w:val="19"/>
-          <w:highlight w:val="white"/>
-        </w:rPr>
-        <w:t>s</w:t>
-      </w:r>
-      <w:r>
-        <w:rPr>
-          <w:rFonts w:cs="Consolas" w:ascii="Consolas" w:hAnsi="Consolas"/>
-          <w:color w:val="000000" w:themeColor="text1"/>
-          <w:sz w:val="19"/>
-          <w:szCs w:val="19"/>
-          <w:highlight w:val="white"/>
-        </w:rPr>
-        <w:t>et the radius of third_cyl equal to 14 and height to 13</w:t>
+        <w:t>// set the radius of third_cyl equal to 14 and height to 13</w:t>
       </w:r>
     </w:p>
     <w:p>
@@ -5259,27 +4939,7 @@
           <w:szCs w:val="19"/>
           <w:highlight w:val="white"/>
         </w:rPr>
-        <w:t>//</w:t>
-      </w:r>
-      <w:r>
-        <w:rPr>
-          <w:rFonts w:cs="Consolas" w:ascii="Consolas" w:hAnsi="Consolas"/>
-          <w:color w:val="000000" w:themeColor="text1"/>
-          <w:sz w:val="19"/>
-          <w:szCs w:val="19"/>
-          <w:highlight w:val="white"/>
-        </w:rPr>
-        <w:t>p</w:t>
-      </w:r>
-      <w:r>
-        <w:rPr>
-          <w:rFonts w:cs="Consolas" w:ascii="Consolas" w:hAnsi="Consolas"/>
-          <w:color w:val="000000" w:themeColor="text1"/>
-          <w:sz w:val="19"/>
-          <w:szCs w:val="19"/>
-          <w:highlight w:val="white"/>
-        </w:rPr>
-        <w:t>rint out each cylinder's surface area and volume (NOTE: Each method returns doubles)</w:t>
+        <w:t>//print out each cylinder's surface area and volume (NOTE: Each method returns doubles)</w:t>
       </w:r>
     </w:p>
     <w:p>
@@ -5400,27 +5060,7 @@
           <w:szCs w:val="19"/>
           <w:highlight w:val="white"/>
         </w:rPr>
-        <w:t xml:space="preserve">// </w:t>
-      </w:r>
-      <w:r>
-        <w:rPr>
-          <w:rFonts w:cs="Consolas" w:ascii="Consolas" w:hAnsi="Consolas"/>
-          <w:color w:val="000000" w:themeColor="text1"/>
-          <w:sz w:val="19"/>
-          <w:szCs w:val="19"/>
-          <w:highlight w:val="white"/>
-        </w:rPr>
-        <w:t>p</w:t>
-      </w:r>
-      <w:r>
-        <w:rPr>
-          <w:rFonts w:cs="Consolas" w:ascii="Consolas" w:hAnsi="Consolas"/>
-          <w:color w:val="000000" w:themeColor="text1"/>
-          <w:sz w:val="19"/>
-          <w:szCs w:val="19"/>
-          <w:highlight w:val="white"/>
-        </w:rPr>
-        <w:t>rint out each cylinder again (after operations)</w:t>
+        <w:t>// print out each cylinder again (after operations)</w:t>
       </w:r>
     </w:p>
     <w:p>
@@ -6772,31 +6412,15 @@
           <w:ilvl w:val="2"/>
           <w:numId w:val="7"/>
         </w:numPr>
-        <w:rPr>
-          <w:color w:val="000000" w:themeColor="text1"/>
-        </w:rPr>
+        <w:spacing w:before="0" w:after="200"/>
+        <w:contextualSpacing/>
+        <w:rPr/>
       </w:pPr>
       <w:r>
         <w:rPr>
           <w:color w:val="000000" w:themeColor="text1"/>
         </w:rPr>
         <w:t>Deconstructor (will call any deconstructors of any objects in the class if they exist)</w:t>
-      </w:r>
-    </w:p>
-    <w:p>
-      <w:pPr>
-        <w:pStyle w:val="Normal"/>
-        <w:widowControl/>
-        <w:bidi w:val="0"/>
-        <w:spacing w:lineRule="auto" w:line="276" w:before="0" w:after="200"/>
-        <w:jc w:val="left"/>
-        <w:rPr/>
-      </w:pPr>
-      <w:r>
-        <w:rPr>
-          <w:color w:val="000000" w:themeColor="text1"/>
-        </w:rPr>
-        <w:t>------------------------------------------------------------------------------------------------------------------------------------------</w:t>
       </w:r>
     </w:p>
     <w:sectPr>
@@ -8068,6 +7692,69 @@
   </w:style>
   <w:style w:type="character" w:styleId="ListLabel4">
     <w:name w:val="ListLabel 4"/>
+    <w:qFormat/>
+    <w:rPr>
+      <w:rFonts w:cs="Wingdings"/>
+    </w:rPr>
+  </w:style>
+  <w:style w:type="character" w:styleId="ListLabel5">
+    <w:name w:val="ListLabel 5"/>
+    <w:qFormat/>
+    <w:rPr>
+      <w:rFonts w:cs="Symbol"/>
+    </w:rPr>
+  </w:style>
+  <w:style w:type="character" w:styleId="ListLabel6">
+    <w:name w:val="ListLabel 6"/>
+    <w:qFormat/>
+    <w:rPr>
+      <w:rFonts w:cs="Courier New"/>
+    </w:rPr>
+  </w:style>
+  <w:style w:type="character" w:styleId="ListLabel7">
+    <w:name w:val="ListLabel 7"/>
+    <w:qFormat/>
+    <w:rPr>
+      <w:rFonts w:cs="Wingdings"/>
+    </w:rPr>
+  </w:style>
+  <w:style w:type="character" w:styleId="ListLabel8">
+    <w:name w:val="ListLabel 8"/>
+    <w:qFormat/>
+    <w:rPr>
+      <w:rFonts w:cs="Symbol"/>
+    </w:rPr>
+  </w:style>
+  <w:style w:type="character" w:styleId="ListLabel9">
+    <w:name w:val="ListLabel 9"/>
+    <w:qFormat/>
+    <w:rPr>
+      <w:rFonts w:cs="Courier New"/>
+    </w:rPr>
+  </w:style>
+  <w:style w:type="character" w:styleId="ListLabel10">
+    <w:name w:val="ListLabel 10"/>
+    <w:qFormat/>
+    <w:rPr>
+      <w:rFonts w:cs="Wingdings"/>
+    </w:rPr>
+  </w:style>
+  <w:style w:type="character" w:styleId="ListLabel11">
+    <w:name w:val="ListLabel 11"/>
+    <w:qFormat/>
+    <w:rPr>
+      <w:rFonts w:cs="Symbol"/>
+    </w:rPr>
+  </w:style>
+  <w:style w:type="character" w:styleId="ListLabel12">
+    <w:name w:val="ListLabel 12"/>
+    <w:qFormat/>
+    <w:rPr>
+      <w:rFonts w:cs="Courier New"/>
+    </w:rPr>
+  </w:style>
+  <w:style w:type="character" w:styleId="ListLabel13">
+    <w:name w:val="ListLabel 13"/>
     <w:qFormat/>
     <w:rPr>
       <w:rFonts w:cs="Wingdings"/>

</xml_diff>